<commit_message>
S6L37 & S6L38 Posts Access Control & Post Model&Display
</commit_message>
<xml_diff>
--- a/notes.docx
+++ b/notes.docx
@@ -78,6 +78,50 @@
         <w:t>, then grab them and put them in a view</w:t>
       </w:r>
     </w:p>
+    <w:p/>
+    <w:p>
+      <w:r>
+        <w:t>We want to redirect to posts when we are logged in</w:t>
+      </w:r>
+    </w:p>
+    <w:p>
+      <w:r>
+        <w:t>We do not want to redirect to posts when not logged in</w:t>
+      </w:r>
+    </w:p>
+    <w:p/>
+    <w:p>
+      <w:pPr>
+        <w:pStyle w:val="Heading1"/>
+      </w:pPr>
+      <w:r>
+        <w:t>S6L3</w:t>
+      </w:r>
+      <w:r>
+        <w:t>8</w:t>
+      </w:r>
+    </w:p>
+    <w:p/>
+    <w:p>
+      <w:r>
+        <w:t>We want to fetch the posts fro</w:t>
+      </w:r>
+      <w:r>
+        <w:t>m</w:t>
+      </w:r>
+      <w:r>
+        <w:t xml:space="preserve"> the </w:t>
+      </w:r>
+      <w:proofErr w:type="spellStart"/>
+      <w:r>
+        <w:t>db</w:t>
+      </w:r>
+      <w:proofErr w:type="spellEnd"/>
+      <w:r>
+        <w:t xml:space="preserve"> through the models</w:t>
+      </w:r>
+    </w:p>
+    <w:p/>
     <w:sectPr>
       <w:pgSz w:w="12240" w:h="15840"/>
       <w:pgMar w:top="1440" w:right="1440" w:bottom="1440" w:left="1440" w:header="720" w:footer="720" w:gutter="0"/>

</xml_diff>

<commit_message>
S6L39 Add Post Form
</commit_message>
<xml_diff>
--- a/notes.docx
+++ b/notes.docx
@@ -16,44 +16,12 @@
     <w:p/>
     <w:p>
       <w:r>
-        <w:t xml:space="preserve">If we want to add </w:t>
-      </w:r>
-      <w:proofErr w:type="gramStart"/>
-      <w:r>
-        <w:t>a products</w:t>
-      </w:r>
-      <w:proofErr w:type="gramEnd"/>
-      <w:r>
-        <w:t xml:space="preserve"> store we create products controller, product model, </w:t>
-      </w:r>
-      <w:proofErr w:type="spellStart"/>
-      <w:r>
-        <w:t>db</w:t>
-      </w:r>
-      <w:proofErr w:type="spellEnd"/>
-      <w:r>
-        <w:t xml:space="preserve"> table</w:t>
-      </w:r>
-    </w:p>
-    <w:p>
-      <w:r>
-        <w:t xml:space="preserve">If we want to create tasks or a </w:t>
-      </w:r>
-      <w:proofErr w:type="spellStart"/>
-      <w:r>
-        <w:t>todo</w:t>
-      </w:r>
-      <w:proofErr w:type="spellEnd"/>
-      <w:r>
-        <w:t xml:space="preserve"> </w:t>
-      </w:r>
-      <w:proofErr w:type="gramStart"/>
-      <w:r>
-        <w:t>list</w:t>
-      </w:r>
-      <w:proofErr w:type="gramEnd"/>
-      <w:r>
-        <w:t xml:space="preserve"> we create the same things</w:t>
+        <w:t>If we want to add a products store we create products controller, product model, db table</w:t>
+      </w:r>
+    </w:p>
+    <w:p>
+      <w:r>
+        <w:t>If we want to create tasks or a todo list we create the same things</w:t>
       </w:r>
     </w:p>
     <w:p/>
@@ -67,15 +35,7 @@
     </w:p>
     <w:p>
       <w:r>
-        <w:t xml:space="preserve">We create a post model and then create a method inside there to reach to the </w:t>
-      </w:r>
-      <w:proofErr w:type="spellStart"/>
-      <w:r>
-        <w:t>db</w:t>
-      </w:r>
-      <w:proofErr w:type="spellEnd"/>
-      <w:r>
-        <w:t>, then grab them and put them in a view</w:t>
+        <w:t>We create a post model and then create a method inside there to reach to the db, then grab them and put them in a view</w:t>
       </w:r>
     </w:p>
     <w:p/>
@@ -110,17 +70,28 @@
         <w:t>m</w:t>
       </w:r>
       <w:r>
-        <w:t xml:space="preserve"> the </w:t>
-      </w:r>
-      <w:proofErr w:type="spellStart"/>
-      <w:r>
-        <w:t>db</w:t>
-      </w:r>
-      <w:proofErr w:type="spellEnd"/>
-      <w:r>
-        <w:t xml:space="preserve"> through the models</w:t>
-      </w:r>
-    </w:p>
+        <w:t xml:space="preserve"> the db through the models</w:t>
+      </w:r>
+    </w:p>
+    <w:p/>
+    <w:p>
+      <w:r>
+        <w:t>Changed the query SELECT * FROM posts;</w:t>
+      </w:r>
+    </w:p>
+    <w:p/>
+    <w:p>
+      <w:pPr>
+        <w:pStyle w:val="Heading1"/>
+      </w:pPr>
+      <w:r>
+        <w:t>S6L3</w:t>
+      </w:r>
+      <w:r>
+        <w:t>9</w:t>
+      </w:r>
+    </w:p>
+    <w:p/>
     <w:p/>
     <w:sectPr>
       <w:pgSz w:w="12240" w:h="15840"/>

</xml_diff>

<commit_message>
S6L36 Created the posts controller and the index view with updated db
</commit_message>
<xml_diff>
--- a/notes.docx
+++ b/notes.docx
@@ -91,8 +91,16 @@
         <w:t>9</w:t>
       </w:r>
     </w:p>
-    <w:p/>
-    <w:p/>
+    <w:p>
+      <w:r>
+        <w:t>We want to be able to add a post</w:t>
+      </w:r>
+    </w:p>
+    <w:p>
+      <w:r>
+        <w:t>We create a new function add to the posts controller</w:t>
+      </w:r>
+    </w:p>
     <w:sectPr>
       <w:pgSz w:w="12240" w:h="15840"/>
       <w:pgMar w:top="1440" w:right="1440" w:bottom="1440" w:left="1440" w:header="720" w:footer="720" w:gutter="0"/>

</xml_diff>

<commit_message>
S6L41 Post show Details Page | bug in delete button alignment
</commit_message>
<xml_diff>
--- a/notes.docx
+++ b/notes.docx
@@ -5,48 +5,42 @@
     <w:p>
       <w:pPr>
         <w:pStyle w:val="Heading1"/>
+        <w:rPr>
+          <w:rFonts w:eastAsiaTheme="minorHAnsi"/>
+        </w:rPr>
       </w:pPr>
       <w:r>
-        <w:t>S6L3</w:t>
-      </w:r>
-      <w:r>
-        <w:t>6</w:t>
-      </w:r>
-    </w:p>
-    <w:p/>
-    <w:p>
-      <w:r>
-        <w:t>If we want to add a products store we create products controller, product model, db table</w:t>
-      </w:r>
-    </w:p>
-    <w:p>
-      <w:r>
-        <w:t>If we want to create tasks or a todo list we create the same things</w:t>
-      </w:r>
-    </w:p>
-    <w:p/>
+        <w:t>GENERAL</w:t>
+      </w:r>
+    </w:p>
+    <w:p>
+      <w:r>
+        <w:t>Usually, after the creation of a method in a controller we create a method.php in view inside the object fol</w:t>
+      </w:r>
+      <w:r>
+        <w:t>d</w:t>
+      </w:r>
+      <w:r>
+        <w:t>er.</w:t>
+      </w:r>
+    </w:p>
     <w:p>
       <w:pPr>
         <w:pStyle w:val="Heading1"/>
       </w:pPr>
       <w:r>
-        <w:t>S6L37</w:t>
-      </w:r>
-    </w:p>
-    <w:p>
-      <w:r>
-        <w:t>We create a post model and then create a method inside there to reach to the db, then grab them and put them in a view</w:t>
+        <w:t>S6L36</w:t>
       </w:r>
     </w:p>
     <w:p/>
     <w:p>
       <w:r>
-        <w:t>We want to redirect to posts when we are logged in</w:t>
-      </w:r>
-    </w:p>
-    <w:p>
-      <w:r>
-        <w:t>We do not want to redirect to posts when not logged in</w:t>
+        <w:t>If we want to add a products store we create products controller, product model, db table</w:t>
+      </w:r>
+    </w:p>
+    <w:p>
+      <w:r>
+        <w:t>If we want to create tasks or a todo list we create the same things</w:t>
       </w:r>
     </w:p>
     <w:p/>
@@ -55,28 +49,23 @@
         <w:pStyle w:val="Heading1"/>
       </w:pPr>
       <w:r>
-        <w:t>S6L3</w:t>
-      </w:r>
-      <w:r>
-        <w:t>8</w:t>
+        <w:t>S6L37</w:t>
+      </w:r>
+    </w:p>
+    <w:p>
+      <w:r>
+        <w:t>We create a post model and then create a method inside there to reach to the db, then grab them and put them in a view</w:t>
       </w:r>
     </w:p>
     <w:p/>
     <w:p>
       <w:r>
-        <w:t>We want to fetch the posts fro</w:t>
-      </w:r>
-      <w:r>
-        <w:t>m</w:t>
-      </w:r>
-      <w:r>
-        <w:t xml:space="preserve"> the db through the models</w:t>
-      </w:r>
-    </w:p>
-    <w:p/>
-    <w:p>
-      <w:r>
-        <w:t>Changed the query SELECT * FROM posts;</w:t>
+        <w:t>We want to redirect to posts when we are logged in</w:t>
+      </w:r>
+    </w:p>
+    <w:p>
+      <w:r>
+        <w:t>We do not want to redirect to posts when not logged in</w:t>
       </w:r>
     </w:p>
     <w:p/>
@@ -85,10 +74,34 @@
         <w:pStyle w:val="Heading1"/>
       </w:pPr>
       <w:r>
-        <w:t>S6L3</w:t>
-      </w:r>
-      <w:r>
-        <w:t>9</w:t>
+        <w:t>S6L38</w:t>
+      </w:r>
+    </w:p>
+    <w:p/>
+    <w:p>
+      <w:r>
+        <w:t>We want to fetch the posts fro</w:t>
+      </w:r>
+      <w:r>
+        <w:t>m</w:t>
+      </w:r>
+      <w:r>
+        <w:t xml:space="preserve"> the db through the models</w:t>
+      </w:r>
+    </w:p>
+    <w:p/>
+    <w:p>
+      <w:r>
+        <w:t>Changed the query SELECT * FROM posts;</w:t>
+      </w:r>
+    </w:p>
+    <w:p/>
+    <w:p>
+      <w:pPr>
+        <w:pStyle w:val="Heading1"/>
+      </w:pPr>
+      <w:r>
+        <w:t>S6L39</w:t>
       </w:r>
     </w:p>
     <w:p>
@@ -101,6 +114,47 @@
         <w:t>We create a new function add to the posts controller</w:t>
       </w:r>
     </w:p>
+    <w:p>
+      <w:pPr>
+        <w:pStyle w:val="Heading1"/>
+      </w:pPr>
+      <w:r>
+        <w:t>S6L</w:t>
+      </w:r>
+      <w:r>
+        <w:t>40</w:t>
+      </w:r>
+    </w:p>
+    <w:p/>
+    <w:p>
+      <w:pPr>
+        <w:pStyle w:val="Heading1"/>
+      </w:pPr>
+      <w:r>
+        <w:t>S6L</w:t>
+      </w:r>
+      <w:r>
+        <w:t>41</w:t>
+      </w:r>
+    </w:p>
+    <w:p>
+      <w:r>
+        <w:t>We  want to show more details for the posts</w:t>
+      </w:r>
+    </w:p>
+    <w:p>
+      <w:r>
+        <w:lastRenderedPageBreak/>
+        <w:t>We create a new method in posts controller and call it show() with parameters the id(post</w:t>
+      </w:r>
+      <w:r>
+        <w:t>s table</w:t>
+      </w:r>
+      <w:r>
+        <w:t xml:space="preserve">) </w:t>
+      </w:r>
+    </w:p>
+    <w:p/>
     <w:sectPr>
       <w:pgSz w:w="12240" w:h="15840"/>
       <w:pgMar w:top="1440" w:right="1440" w:bottom="1440" w:left="1440" w:header="720" w:footer="720" w:gutter="0"/>

</xml_diff>